<commit_message>
reorganizing and updating READMEs
</commit_message>
<xml_diff>
--- a/U01_langloc_vJan2021/README.docx
+++ b/U01_langloc_vJan2021/README.docx
@@ -1,6 +1,6 @@
 
 <file path=word/document.xml><?xml version="1.0" encoding="utf-8"?>
-<w:document xmlns:wpc="http://schemas.microsoft.com/office/word/2010/wordprocessingCanvas" xmlns:cx="http://schemas.microsoft.com/office/drawing/2014/chartex" xmlns:cx1="http://schemas.microsoft.com/office/drawing/2015/9/8/chartex" xmlns:cx2="http://schemas.microsoft.com/office/drawing/2015/10/21/chartex" xmlns:cx3="http://schemas.microsoft.com/office/drawing/2016/5/9/chartex" xmlns:cx4="http://schemas.microsoft.com/office/drawing/2016/5/10/chartex" xmlns:cx5="http://schemas.microsoft.com/office/drawing/2016/5/11/chartex" xmlns:cx6="http://schemas.microsoft.com/office/drawing/2016/5/12/chartex" xmlns:cx7="http://schemas.microsoft.com/office/drawing/2016/5/13/chartex" xmlns:cx8="http://schemas.microsoft.com/office/drawing/2016/5/14/chartex" xmlns:mc="http://schemas.openxmlformats.org/markup-compatibility/2006" xmlns:aink="http://schemas.microsoft.com/office/drawing/2016/ink" xmlns:am3d="http://schemas.microsoft.com/office/drawing/2017/model3d" xmlns:o="urn:schemas-microsoft-com:office:office" xmlns:r="http://schemas.openxmlformats.org/officeDocument/2006/relationships" xmlns:m="http://schemas.openxmlformats.org/officeDocument/2006/math" xmlns:v="urn:schemas-microsoft-com:vml" xmlns:wp14="http://schemas.microsoft.com/office/word/2010/wordprocessingDrawing" xmlns:wp="http://schemas.openxmlformats.org/drawingml/2006/wordprocessingDrawing" xmlns:w10="urn:schemas-microsoft-com:office:word" xmlns:w="http://schemas.openxmlformats.org/wordprocessingml/2006/main" xmlns:w14="http://schemas.microsoft.com/office/word/2010/wordml" xmlns:w15="http://schemas.microsoft.com/office/word/2012/wordml" xmlns:w16cid="http://schemas.microsoft.com/office/word/2016/wordml/cid" xmlns:w16se="http://schemas.microsoft.com/office/word/2015/wordml/symex" xmlns:wpg="http://schemas.microsoft.com/office/word/2010/wordprocessingGroup" xmlns:wpi="http://schemas.microsoft.com/office/word/2010/wordprocessingInk" xmlns:wne="http://schemas.microsoft.com/office/word/2006/wordml" xmlns:wps="http://schemas.microsoft.com/office/word/2010/wordprocessingShape" mc:Ignorable="w14 w15 w16se w16cid wp14">
+<w:document xmlns:wpc="http://schemas.microsoft.com/office/word/2010/wordprocessingCanvas" xmlns:cx="http://schemas.microsoft.com/office/drawing/2014/chartex" xmlns:cx1="http://schemas.microsoft.com/office/drawing/2015/9/8/chartex" xmlns:cx2="http://schemas.microsoft.com/office/drawing/2015/10/21/chartex" xmlns:cx3="http://schemas.microsoft.com/office/drawing/2016/5/9/chartex" xmlns:cx4="http://schemas.microsoft.com/office/drawing/2016/5/10/chartex" xmlns:cx5="http://schemas.microsoft.com/office/drawing/2016/5/11/chartex" xmlns:cx6="http://schemas.microsoft.com/office/drawing/2016/5/12/chartex" xmlns:cx7="http://schemas.microsoft.com/office/drawing/2016/5/13/chartex" xmlns:cx8="http://schemas.microsoft.com/office/drawing/2016/5/14/chartex" xmlns:mc="http://schemas.openxmlformats.org/markup-compatibility/2006" xmlns:aink="http://schemas.microsoft.com/office/drawing/2016/ink" xmlns:am3d="http://schemas.microsoft.com/office/drawing/2017/model3d" xmlns:o="urn:schemas-microsoft-com:office:office" xmlns:r="http://schemas.openxmlformats.org/officeDocument/2006/relationships" xmlns:m="http://schemas.openxmlformats.org/officeDocument/2006/math" xmlns:v="urn:schemas-microsoft-com:vml" xmlns:wp14="http://schemas.microsoft.com/office/word/2010/wordprocessingDrawing" xmlns:wp="http://schemas.openxmlformats.org/drawingml/2006/wordprocessingDrawing" xmlns:w10="urn:schemas-microsoft-com:office:word" xmlns:w="http://schemas.openxmlformats.org/wordprocessingml/2006/main" xmlns:w14="http://schemas.microsoft.com/office/word/2010/wordml" xmlns:w15="http://schemas.microsoft.com/office/word/2012/wordml" xmlns:w16cex="http://schemas.microsoft.com/office/word/2018/wordml/cex" xmlns:w16cid="http://schemas.microsoft.com/office/word/2016/wordml/cid" xmlns:w16="http://schemas.microsoft.com/office/word/2018/wordml" xmlns:w16se="http://schemas.microsoft.com/office/word/2015/wordml/symex" xmlns:wpg="http://schemas.microsoft.com/office/word/2010/wordprocessingGroup" xmlns:wpi="http://schemas.microsoft.com/office/word/2010/wordprocessingInk" xmlns:wne="http://schemas.microsoft.com/office/word/2006/wordml" xmlns:wps="http://schemas.microsoft.com/office/word/2010/wordprocessingShape" mc:Ignorable="w14 w15 w16se w16cid w16 w16cex wp14">
   <w:body>
     <w:p>
       <w:pPr>
@@ -10,18 +10,14 @@
           <w:shd w:val="clear" w:color="auto" w:fill="9FC5E8"/>
         </w:rPr>
       </w:pPr>
-      <w:bookmarkStart w:id="0" w:name="_GoBack"/>
-      <w:bookmarkEnd w:id="0"/>
-      <w:proofErr w:type="spellStart"/>
       <w:r>
         <w:rPr>
           <w:sz w:val="36"/>
           <w:szCs w:val="36"/>
           <w:shd w:val="clear" w:color="auto" w:fill="9FC5E8"/>
         </w:rPr>
-        <w:t>ECOG_lang_read_SN</w:t>
-      </w:r>
-      <w:proofErr w:type="spellEnd"/>
+        <w:t>U01_langloc_vJan2021</w:t>
+      </w:r>
     </w:p>
     <w:p>
       <w:pPr>
@@ -71,15 +67,26 @@
     <w:p/>
     <w:p>
       <w:r>
-        <w:t>There is a practice run of 6 trials that you can play before running the actual task.</w:t>
-      </w:r>
-    </w:p>
-    <w:p>
-      <w:r>
-        <w:t>We need 6 runs of this task. Each run is 3 min 45 seconds without the rest breaks.</w:t>
-      </w:r>
-    </w:p>
-    <w:p/>
+        <w:t xml:space="preserve">We need </w:t>
+      </w:r>
+      <w:r>
+        <w:t>2-3</w:t>
+      </w:r>
+      <w:r>
+        <w:t xml:space="preserve"> runs of this task. Each run is 3 min 45 seconds without the rest breaks.</w:t>
+      </w:r>
+    </w:p>
+    <w:p>
+      <w:r>
+        <w:t xml:space="preserve">There is a practice run of </w:t>
+      </w:r>
+      <w:r>
+        <w:t>12</w:t>
+      </w:r>
+      <w:r>
+        <w:t xml:space="preserve"> trials that you can play before the actual task (enter 0 for the list).</w:t>
+      </w:r>
+    </w:p>
     <w:p>
       <w:pPr>
         <w:rPr>
@@ -100,13 +107,27 @@
         </w:rPr>
         <w:t xml:space="preserve">Command: </w:t>
       </w:r>
+      <w:r>
+        <w:rPr>
+          <w:b/>
+          <w:color w:val="3D85C6"/>
+        </w:rPr>
+        <w:t>U01_langloc_vJan2021</w:t>
+      </w:r>
+      <w:r>
+        <w:rPr>
+          <w:b/>
+          <w:color w:val="3D85C6"/>
+        </w:rPr>
+        <w:t>(‘&lt;</w:t>
+      </w:r>
       <w:proofErr w:type="spellStart"/>
       <w:r>
         <w:rPr>
           <w:b/>
           <w:color w:val="3D85C6"/>
         </w:rPr>
-        <w:t>Aph_lang_read_SN</w:t>
+        <w:t>subjectID</w:t>
       </w:r>
       <w:proofErr w:type="spellEnd"/>
       <w:r>
@@ -114,39 +135,28 @@
           <w:b/>
           <w:color w:val="3D85C6"/>
         </w:rPr>
-        <w:t>(‘&lt;</w:t>
-      </w:r>
-      <w:proofErr w:type="spellStart"/>
+        <w:t>&gt;’, &lt;</w:t>
+      </w:r>
       <w:r>
         <w:rPr>
           <w:b/>
           <w:color w:val="3D85C6"/>
         </w:rPr>
-        <w:t>subjectID</w:t>
-      </w:r>
-      <w:proofErr w:type="spellEnd"/>
+        <w:t>lis</w:t>
+      </w:r>
       <w:r>
         <w:rPr>
           <w:b/>
           <w:color w:val="3D85C6"/>
         </w:rPr>
-        <w:t>&gt;’, &lt;set&gt;, &lt;</w:t>
-      </w:r>
-      <w:proofErr w:type="spellStart"/>
+        <w:t>t&gt;</w:t>
+      </w:r>
       <w:r>
         <w:rPr>
           <w:b/>
           <w:color w:val="3D85C6"/>
         </w:rPr>
-        <w:t>run_number</w:t>
-      </w:r>
-      <w:proofErr w:type="spellEnd"/>
-      <w:r>
-        <w:rPr>
-          <w:b/>
-          <w:color w:val="3D85C6"/>
-        </w:rPr>
-        <w:t>&gt;)</w:t>
+        <w:t>)</w:t>
       </w:r>
     </w:p>
     <w:p>
@@ -179,31 +189,23 @@
         </w:numPr>
       </w:pPr>
       <w:r>
-        <w:t>set = subset of the materials to use (1-6)</w:t>
-      </w:r>
-    </w:p>
-    <w:p>
-      <w:pPr>
-        <w:numPr>
-          <w:ilvl w:val="0"/>
-          <w:numId w:val="3"/>
-        </w:numPr>
-      </w:pPr>
-      <w:proofErr w:type="spellStart"/>
-      <w:r>
-        <w:t>run_number</w:t>
-      </w:r>
-      <w:proofErr w:type="spellEnd"/>
-      <w:r>
-        <w:t xml:space="preserve"> = run (1-6)</w:t>
-      </w:r>
-    </w:p>
-    <w:p>
-      <w:pPr>
-        <w:rPr>
-          <w:b/>
-        </w:rPr>
-      </w:pPr>
+        <w:t>list</w:t>
+      </w:r>
+      <w:r>
+        <w:t xml:space="preserve"> = subset of the materials to use (</w:t>
+      </w:r>
+      <w:r>
+        <w:t xml:space="preserve">integer, </w:t>
+      </w:r>
+      <w:r>
+        <w:t>1-</w:t>
+      </w:r>
+      <w:r>
+        <w:t>3</w:t>
+      </w:r>
+      <w:r>
+        <w:t>)</w:t>
+      </w:r>
       <w:r>
         <w:rPr>
           <w:b/>
@@ -248,13 +250,6 @@
         </w:rPr>
         <w:t>Example orders of function calls</w:t>
       </w:r>
-    </w:p>
-    <w:p>
-      <w:pPr>
-        <w:rPr>
-          <w:b/>
-        </w:rPr>
-      </w:pPr>
     </w:p>
     <w:p>
       <w:pPr>
@@ -268,49 +263,17 @@
           <w:rFonts w:ascii="Courier New" w:eastAsia="Courier New" w:hAnsi="Courier New" w:cs="Courier New"/>
         </w:rPr>
       </w:pPr>
-      <w:proofErr w:type="spellStart"/>
       <w:r>
         <w:rPr>
           <w:rFonts w:ascii="Courier New" w:eastAsia="Courier New" w:hAnsi="Courier New" w:cs="Courier New"/>
         </w:rPr>
-        <w:t>ECOG_lang_read_SN</w:t>
-      </w:r>
-      <w:proofErr w:type="spellEnd"/>
+        <w:t>U01_langloc_vJan2021</w:t>
+      </w:r>
       <w:r>
         <w:rPr>
           <w:rFonts w:ascii="Courier New" w:eastAsia="Courier New" w:hAnsi="Courier New" w:cs="Courier New"/>
         </w:rPr>
-        <w:t>(‘subj001’,</w:t>
-      </w:r>
-      <w:r>
-        <w:rPr>
-          <w:rFonts w:ascii="Courier New" w:eastAsia="Courier New" w:hAnsi="Courier New" w:cs="Courier New"/>
-        </w:rPr>
-        <w:t>0</w:t>
-      </w:r>
-      <w:r>
-        <w:rPr>
-          <w:rFonts w:ascii="Courier New" w:eastAsia="Courier New" w:hAnsi="Courier New" w:cs="Courier New"/>
-        </w:rPr>
-        <w:t>,</w:t>
-      </w:r>
-      <w:r>
-        <w:rPr>
-          <w:rFonts w:ascii="Courier New" w:eastAsia="Courier New" w:hAnsi="Courier New" w:cs="Courier New"/>
-        </w:rPr>
-        <w:t>0</w:t>
-      </w:r>
-      <w:r>
-        <w:rPr>
-          <w:rFonts w:ascii="Courier New" w:eastAsia="Courier New" w:hAnsi="Courier New" w:cs="Courier New"/>
-        </w:rPr>
-        <w:t>)</w:t>
-      </w:r>
-      <w:r>
-        <w:rPr>
-          <w:rFonts w:ascii="Courier New" w:eastAsia="Courier New" w:hAnsi="Courier New" w:cs="Courier New"/>
-        </w:rPr>
-        <w:t xml:space="preserve"> – practice run</w:t>
+        <w:t>(‘subj001’,0) – practice run</w:t>
       </w:r>
     </w:p>
     <w:p>
@@ -325,19 +288,17 @@
           <w:rFonts w:ascii="Courier New" w:eastAsia="Courier New" w:hAnsi="Courier New" w:cs="Courier New"/>
         </w:rPr>
       </w:pPr>
-      <w:proofErr w:type="spellStart"/>
       <w:r>
         <w:rPr>
           <w:rFonts w:ascii="Courier New" w:eastAsia="Courier New" w:hAnsi="Courier New" w:cs="Courier New"/>
         </w:rPr>
-        <w:t>ECOG_lang_read_SN</w:t>
-      </w:r>
-      <w:proofErr w:type="spellEnd"/>
+        <w:t>U01_langloc_vJan2021</w:t>
+      </w:r>
       <w:r>
         <w:rPr>
           <w:rFonts w:ascii="Courier New" w:eastAsia="Courier New" w:hAnsi="Courier New" w:cs="Courier New"/>
         </w:rPr>
-        <w:t>(‘subj001’,1,1)</w:t>
+        <w:t>(‘subj001’,1)</w:t>
       </w:r>
     </w:p>
     <w:p>
@@ -352,19 +313,17 @@
           <w:rFonts w:ascii="Courier New" w:eastAsia="Courier New" w:hAnsi="Courier New" w:cs="Courier New"/>
         </w:rPr>
       </w:pPr>
-      <w:proofErr w:type="spellStart"/>
       <w:r>
         <w:rPr>
           <w:rFonts w:ascii="Courier New" w:eastAsia="Courier New" w:hAnsi="Courier New" w:cs="Courier New"/>
         </w:rPr>
-        <w:t>ECOG_lang_read_SN</w:t>
-      </w:r>
-      <w:proofErr w:type="spellEnd"/>
+        <w:t>U01_langloc_vJan2021</w:t>
+      </w:r>
       <w:r>
         <w:rPr>
           <w:rFonts w:ascii="Courier New" w:eastAsia="Courier New" w:hAnsi="Courier New" w:cs="Courier New"/>
         </w:rPr>
-        <w:t>(‘subj001’,2,2)</w:t>
+        <w:t>(‘subj001’,2)</w:t>
       </w:r>
     </w:p>
     <w:p>
@@ -379,19 +338,17 @@
           <w:rFonts w:ascii="Courier New" w:eastAsia="Courier New" w:hAnsi="Courier New" w:cs="Courier New"/>
         </w:rPr>
       </w:pPr>
-      <w:proofErr w:type="spellStart"/>
       <w:r>
         <w:rPr>
           <w:rFonts w:ascii="Courier New" w:eastAsia="Courier New" w:hAnsi="Courier New" w:cs="Courier New"/>
         </w:rPr>
-        <w:t>ECOG_lang_read_SN</w:t>
-      </w:r>
-      <w:proofErr w:type="spellEnd"/>
+        <w:t>U01_langloc_vJan2021</w:t>
+      </w:r>
       <w:r>
         <w:rPr>
           <w:rFonts w:ascii="Courier New" w:eastAsia="Courier New" w:hAnsi="Courier New" w:cs="Courier New"/>
         </w:rPr>
-        <w:t>(‘subj001’,3,3)</w:t>
+        <w:t>(‘subj001’,3)</w:t>
       </w:r>
     </w:p>
     <w:p>
@@ -406,119 +363,38 @@
           <w:rFonts w:ascii="Courier New" w:eastAsia="Courier New" w:hAnsi="Courier New" w:cs="Courier New"/>
         </w:rPr>
       </w:pPr>
-      <w:proofErr w:type="spellStart"/>
+    </w:p>
+    <w:p>
+      <w:pPr>
+        <w:spacing w:after="240" w:line="240" w:lineRule="auto"/>
+        <w:rPr>
+          <w:b/>
+        </w:rPr>
+      </w:pPr>
       <w:r>
         <w:rPr>
           <w:rFonts w:ascii="Courier New" w:eastAsia="Courier New" w:hAnsi="Courier New" w:cs="Courier New"/>
-        </w:rPr>
-        <w:t>ECOG_lang_read_SN</w:t>
-      </w:r>
-      <w:proofErr w:type="spellEnd"/>
+          <w:b/>
+        </w:rPr>
+        <w:tab/>
+      </w:r>
       <w:r>
         <w:rPr>
           <w:rFonts w:ascii="Courier New" w:eastAsia="Courier New" w:hAnsi="Courier New" w:cs="Courier New"/>
-        </w:rPr>
-        <w:t>(‘subj001’,4,4)</w:t>
-      </w:r>
-    </w:p>
-    <w:p>
-      <w:pPr>
-        <w:numPr>
-          <w:ilvl w:val="0"/>
-          <w:numId w:val="1"/>
-        </w:numPr>
-        <w:spacing w:line="240" w:lineRule="auto"/>
-        <w:ind w:left="0" w:firstLine="0"/>
+          <w:b/>
+        </w:rPr>
+        <w:tab/>
+      </w:r>
+      <w:r>
         <w:rPr>
           <w:rFonts w:ascii="Courier New" w:eastAsia="Courier New" w:hAnsi="Courier New" w:cs="Courier New"/>
-        </w:rPr>
-      </w:pPr>
-      <w:proofErr w:type="spellStart"/>
+          <w:b/>
+        </w:rPr>
+        <w:tab/>
+      </w:r>
       <w:r>
         <w:rPr>
           <w:rFonts w:ascii="Courier New" w:eastAsia="Courier New" w:hAnsi="Courier New" w:cs="Courier New"/>
-        </w:rPr>
-        <w:t>ECOG_lang_read_SN</w:t>
-      </w:r>
-      <w:proofErr w:type="spellEnd"/>
-      <w:r>
-        <w:rPr>
-          <w:rFonts w:ascii="Courier New" w:eastAsia="Courier New" w:hAnsi="Courier New" w:cs="Courier New"/>
-        </w:rPr>
-        <w:t>(‘subj001’,5,5)</w:t>
-      </w:r>
-    </w:p>
-    <w:p>
-      <w:pPr>
-        <w:numPr>
-          <w:ilvl w:val="0"/>
-          <w:numId w:val="1"/>
-        </w:numPr>
-        <w:spacing w:line="240" w:lineRule="auto"/>
-        <w:ind w:left="0" w:firstLine="0"/>
-        <w:rPr>
-          <w:rFonts w:ascii="Courier New" w:eastAsia="Courier New" w:hAnsi="Courier New" w:cs="Courier New"/>
-        </w:rPr>
-      </w:pPr>
-      <w:proofErr w:type="spellStart"/>
-      <w:r>
-        <w:rPr>
-          <w:rFonts w:ascii="Courier New" w:eastAsia="Courier New" w:hAnsi="Courier New" w:cs="Courier New"/>
-        </w:rPr>
-        <w:t>ECOG_lang_read_SN</w:t>
-      </w:r>
-      <w:proofErr w:type="spellEnd"/>
-      <w:r>
-        <w:rPr>
-          <w:rFonts w:ascii="Courier New" w:eastAsia="Courier New" w:hAnsi="Courier New" w:cs="Courier New"/>
-        </w:rPr>
-        <w:t>(‘subj001’,6,6)</w:t>
-      </w:r>
-    </w:p>
-    <w:p>
-      <w:pPr>
-        <w:numPr>
-          <w:ilvl w:val="0"/>
-          <w:numId w:val="1"/>
-        </w:numPr>
-        <w:spacing w:line="240" w:lineRule="auto"/>
-        <w:ind w:left="0" w:firstLine="0"/>
-        <w:rPr>
-          <w:rFonts w:ascii="Courier New" w:eastAsia="Courier New" w:hAnsi="Courier New" w:cs="Courier New"/>
-        </w:rPr>
-      </w:pPr>
-    </w:p>
-    <w:p>
-      <w:pPr>
-        <w:spacing w:after="240" w:line="240" w:lineRule="auto"/>
-        <w:rPr>
-          <w:b/>
-        </w:rPr>
-      </w:pPr>
-      <w:r>
-        <w:rPr>
-          <w:rFonts w:ascii="Courier New" w:eastAsia="Courier New" w:hAnsi="Courier New" w:cs="Courier New"/>
-          <w:b/>
-        </w:rPr>
-        <w:tab/>
-      </w:r>
-      <w:r>
-        <w:rPr>
-          <w:rFonts w:ascii="Courier New" w:eastAsia="Courier New" w:hAnsi="Courier New" w:cs="Courier New"/>
-          <w:b/>
-        </w:rPr>
-        <w:tab/>
-      </w:r>
-      <w:r>
-        <w:rPr>
-          <w:rFonts w:ascii="Courier New" w:eastAsia="Courier New" w:hAnsi="Courier New" w:cs="Courier New"/>
-          <w:b/>
-        </w:rPr>
-        <w:tab/>
-      </w:r>
-      <w:r>
-        <w:rPr>
-          <w:rFonts w:ascii="Courier New" w:eastAsia="Courier New" w:hAnsi="Courier New" w:cs="Courier New"/>
           <w:b/>
         </w:rPr>
         <w:tab/>
@@ -585,17 +461,8 @@
       </w:r>
     </w:p>
     <w:p>
-      <w:pPr>
-        <w:spacing w:after="240" w:line="240" w:lineRule="auto"/>
-        <w:rPr>
-          <w:rFonts w:ascii="Courier New" w:eastAsia="Courier New" w:hAnsi="Courier New" w:cs="Courier New"/>
-        </w:rPr>
-      </w:pPr>
-      <w:r>
-        <w:rPr>
-          <w:bCs/>
-        </w:rPr>
-        <w:t>You can press escape at any time to end the task. It will save the current information.</w:t>
+      <w:r>
+        <w:t>If the task has to be exited for some reason, you can press the escape button and all data will be saved. To resume the same list, just enter the same command and you will be prompted to either resume (press 1) or restart (press 2) that list. Then press enter and the task will resume. Make a note if this happens.</w:t>
       </w:r>
       <w:r>
         <w:rPr>
@@ -649,19 +516,13 @@
     </w:p>
     <w:p>
       <w:pPr>
-        <w:spacing w:before="240" w:after="240"/>
-        <w:rPr>
-          <w:b/>
-        </w:rPr>
-      </w:pPr>
-    </w:p>
-    <w:p>
-      <w:pPr>
-        <w:spacing w:before="240" w:after="240"/>
-        <w:rPr>
-          <w:b/>
-        </w:rPr>
-      </w:pPr>
+        <w:spacing w:line="240" w:lineRule="auto"/>
+      </w:pPr>
+      <w:r>
+        <w:br w:type="page"/>
+      </w:r>
+    </w:p>
+    <w:p>
       <w:r>
         <w:rPr>
           <w:b/>
@@ -803,7 +664,7 @@
 </file>
 
 <file path=word/numbering.xml><?xml version="1.0" encoding="utf-8"?>
-<w:numbering xmlns:wpc="http://schemas.microsoft.com/office/word/2010/wordprocessingCanvas" xmlns:cx="http://schemas.microsoft.com/office/drawing/2014/chartex" xmlns:cx1="http://schemas.microsoft.com/office/drawing/2015/9/8/chartex" xmlns:cx2="http://schemas.microsoft.com/office/drawing/2015/10/21/chartex" xmlns:cx3="http://schemas.microsoft.com/office/drawing/2016/5/9/chartex" xmlns:cx4="http://schemas.microsoft.com/office/drawing/2016/5/10/chartex" xmlns:cx5="http://schemas.microsoft.com/office/drawing/2016/5/11/chartex" xmlns:cx6="http://schemas.microsoft.com/office/drawing/2016/5/12/chartex" xmlns:cx7="http://schemas.microsoft.com/office/drawing/2016/5/13/chartex" xmlns:cx8="http://schemas.microsoft.com/office/drawing/2016/5/14/chartex" xmlns:mc="http://schemas.openxmlformats.org/markup-compatibility/2006" xmlns:aink="http://schemas.microsoft.com/office/drawing/2016/ink" xmlns:am3d="http://schemas.microsoft.com/office/drawing/2017/model3d" xmlns:o="urn:schemas-microsoft-com:office:office" xmlns:r="http://schemas.openxmlformats.org/officeDocument/2006/relationships" xmlns:m="http://schemas.openxmlformats.org/officeDocument/2006/math" xmlns:v="urn:schemas-microsoft-com:vml" xmlns:wp14="http://schemas.microsoft.com/office/word/2010/wordprocessingDrawing" xmlns:wp="http://schemas.openxmlformats.org/drawingml/2006/wordprocessingDrawing" xmlns:w10="urn:schemas-microsoft-com:office:word" xmlns:w="http://schemas.openxmlformats.org/wordprocessingml/2006/main" xmlns:w14="http://schemas.microsoft.com/office/word/2010/wordml" xmlns:w15="http://schemas.microsoft.com/office/word/2012/wordml" xmlns:w16cid="http://schemas.microsoft.com/office/word/2016/wordml/cid" xmlns:w16se="http://schemas.microsoft.com/office/word/2015/wordml/symex" xmlns:wpg="http://schemas.microsoft.com/office/word/2010/wordprocessingGroup" xmlns:wpi="http://schemas.microsoft.com/office/word/2010/wordprocessingInk" xmlns:wne="http://schemas.microsoft.com/office/word/2006/wordml" xmlns:wps="http://schemas.microsoft.com/office/word/2010/wordprocessingShape" mc:Ignorable="w14 w15 w16se w16cid wp14">
+<w:numbering xmlns:wpc="http://schemas.microsoft.com/office/word/2010/wordprocessingCanvas" xmlns:cx="http://schemas.microsoft.com/office/drawing/2014/chartex" xmlns:cx1="http://schemas.microsoft.com/office/drawing/2015/9/8/chartex" xmlns:cx2="http://schemas.microsoft.com/office/drawing/2015/10/21/chartex" xmlns:cx3="http://schemas.microsoft.com/office/drawing/2016/5/9/chartex" xmlns:cx4="http://schemas.microsoft.com/office/drawing/2016/5/10/chartex" xmlns:cx5="http://schemas.microsoft.com/office/drawing/2016/5/11/chartex" xmlns:cx6="http://schemas.microsoft.com/office/drawing/2016/5/12/chartex" xmlns:cx7="http://schemas.microsoft.com/office/drawing/2016/5/13/chartex" xmlns:cx8="http://schemas.microsoft.com/office/drawing/2016/5/14/chartex" xmlns:mc="http://schemas.openxmlformats.org/markup-compatibility/2006" xmlns:aink="http://schemas.microsoft.com/office/drawing/2016/ink" xmlns:am3d="http://schemas.microsoft.com/office/drawing/2017/model3d" xmlns:o="urn:schemas-microsoft-com:office:office" xmlns:r="http://schemas.openxmlformats.org/officeDocument/2006/relationships" xmlns:m="http://schemas.openxmlformats.org/officeDocument/2006/math" xmlns:v="urn:schemas-microsoft-com:vml" xmlns:wp14="http://schemas.microsoft.com/office/word/2010/wordprocessingDrawing" xmlns:wp="http://schemas.openxmlformats.org/drawingml/2006/wordprocessingDrawing" xmlns:w10="urn:schemas-microsoft-com:office:word" xmlns:w="http://schemas.openxmlformats.org/wordprocessingml/2006/main" xmlns:w14="http://schemas.microsoft.com/office/word/2010/wordml" xmlns:w15="http://schemas.microsoft.com/office/word/2012/wordml" xmlns:w16cex="http://schemas.microsoft.com/office/word/2018/wordml/cex" xmlns:w16cid="http://schemas.microsoft.com/office/word/2016/wordml/cid" xmlns:w16="http://schemas.microsoft.com/office/word/2018/wordml" xmlns:w16se="http://schemas.microsoft.com/office/word/2015/wordml/symex" xmlns:wpg="http://schemas.microsoft.com/office/word/2010/wordprocessingGroup" xmlns:wpi="http://schemas.microsoft.com/office/word/2010/wordprocessingInk" xmlns:wne="http://schemas.microsoft.com/office/word/2006/wordml" xmlns:wps="http://schemas.microsoft.com/office/word/2010/wordprocessingShape" mc:Ignorable="w14 w15 w16se w16cid w16 w16cex wp14">
   <w:abstractNum w:abstractNumId="0" w15:restartNumberingAfterBreak="0">
     <w:nsid w:val="01CF07EC"/>
     <w:multiLevelType w:val="multilevel"/>
@@ -1272,7 +1133,7 @@
 </file>
 
 <file path=word/styles.xml><?xml version="1.0" encoding="utf-8"?>
-<w:styles xmlns:mc="http://schemas.openxmlformats.org/markup-compatibility/2006" xmlns:r="http://schemas.openxmlformats.org/officeDocument/2006/relationships" xmlns:w="http://schemas.openxmlformats.org/wordprocessingml/2006/main" xmlns:w14="http://schemas.microsoft.com/office/word/2010/wordml" xmlns:w15="http://schemas.microsoft.com/office/word/2012/wordml" xmlns:w16cid="http://schemas.microsoft.com/office/word/2016/wordml/cid" xmlns:w16se="http://schemas.microsoft.com/office/word/2015/wordml/symex" mc:Ignorable="w14 w15 w16se w16cid">
+<w:styles xmlns:mc="http://schemas.openxmlformats.org/markup-compatibility/2006" xmlns:r="http://schemas.openxmlformats.org/officeDocument/2006/relationships" xmlns:w="http://schemas.openxmlformats.org/wordprocessingml/2006/main" xmlns:w14="http://schemas.microsoft.com/office/word/2010/wordml" xmlns:w15="http://schemas.microsoft.com/office/word/2012/wordml" xmlns:w16cex="http://schemas.microsoft.com/office/word/2018/wordml/cex" xmlns:w16cid="http://schemas.microsoft.com/office/word/2016/wordml/cid" xmlns:w16="http://schemas.microsoft.com/office/word/2018/wordml" xmlns:w16se="http://schemas.microsoft.com/office/word/2015/wordml/symex" mc:Ignorable="w14 w15 w16se w16cid w16 w16cex">
   <w:docDefaults>
     <w:rPrDefault>
       <w:rPr>

</xml_diff>